<commit_message>
Fixed MT,Not intro, MP
</commit_message>
<xml_diff>
--- a/Examples/RoyHWCheck/hw2c.docx
+++ b/Examples/RoyHWCheck/hw2c.docx
@@ -6,7 +6,7 @@
       <w:pPr/>
       <w:r>
         <w:rPr>
-          <w:lang w:val="en-US"/>
+          <w:lang w:val="he-IL"/>
           <w:sz w:val="32"/>
           <w:szCs w:val="32"/>
           <w:b/>
@@ -16,7 +16,7 @@
       </w:r>
       <w:r>
         <w:rPr>
-          <w:lang w:val="en-US"/>
+          <w:lang w:val="he-IL"/>
           <w:sz w:val="32"/>
           <w:szCs w:val="32"/>
           <w:b/>
@@ -29,7 +29,7 @@
       <w:pPr/>
       <w:r>
         <w:rPr>
-          <w:lang w:val="en-US"/>
+          <w:lang w:val="he-IL"/>
           <w:sz w:val="28"/>
           <w:szCs w:val="28"/>
         </w:rPr>
@@ -37,7 +37,7 @@
       </w:r>
       <w:r>
         <w:rPr>
-          <w:lang w:val="en-US"/>
+          <w:lang w:val="he-IL"/>
           <w:sz w:val="28"/>
           <w:szCs w:val="28"/>
         </w:rPr>
@@ -1022,7 +1022,7 @@
               <w:jc w:val="center"/>
             </w:pPr>
             <w:r>
-              <w:t>2</w:t>
+              <w:t>1</w:t>
             </w:r>
           </w:p>
         </w:tc>
@@ -1166,7 +1166,7 @@
         <w:rFonts w:asciiTheme="minorHAnsi" w:eastAsiaTheme="minorHAnsi" w:hAnsiTheme="minorHAnsi" w:cstheme="minorBidi"/>
         <w:sz w:val="22"/>
         <w:szCs w:val="22"/>
-        <w:lang w:val="en-US" w:eastAsia="en-US" w:bidi="ar-SA"/>
+        <w:lang w:val="he-IL" w:eastAsia="en-US" w:bidi="ar-SA"/>
       </w:rPr>
     </w:rPrDefault>
     <w:pPrDefault/>

</xml_diff>